<commit_message>
Añado la bibliografia principal
</commit_message>
<xml_diff>
--- a/BitTorrent.docx
+++ b/BitTorrent.docx
@@ -1,62 +1,103 @@
 
 <file path=word/document.xml><?xml version="1.0" encoding="utf-8"?>
-<w:document xmlns:mc="http://schemas.openxmlformats.org/markup-compatibility/2006" xmlns:o="urn:schemas-microsoft-com:office:office" xmlns:r="http://schemas.openxmlformats.org/officeDocument/2006/relationships" xmlns:m="http://schemas.openxmlformats.org/officeDocument/2006/math" xmlns:v="urn:schemas-microsoft-com:vml" xmlns:wp="http://schemas.openxmlformats.org/drawingml/2006/wordprocessingDrawing" xmlns:w10="urn:schemas-microsoft-com:office:word" xmlns:w="http://schemas.openxmlformats.org/wordprocessingml/2006/main" xmlns:wne="http://schemas.microsoft.com/office/word/2006/wordml" xmlns:sl="http://schemas.openxmlformats.org/schemaLibrary/2006/main" xmlns:a="http://schemas.openxmlformats.org/drawingml/2006/main" xmlns:pic="http://schemas.openxmlformats.org/drawingml/2006/picture" xmlns:c="http://schemas.openxmlformats.org/drawingml/2006/chart" xmlns:lc="http://schemas.openxmlformats.org/drawingml/2006/lockedCanvas" xmlns:dgm="http://schemas.openxmlformats.org/drawingml/2006/diagram" xmlns:wps="http://schemas.microsoft.com/office/word/2010/wordprocessingShape" xmlns:wpg="http://schemas.microsoft.com/office/word/2010/wordprocessingGroup" xmlns:w14="http://schemas.microsoft.com/office/word/2010/wordml" xmlns:w15="http://schemas.microsoft.com/office/word/2012/wordml">
+<w:document xmlns:o="urn:schemas-microsoft-com:office:office" xmlns:r="http://schemas.openxmlformats.org/officeDocument/2006/relationships" xmlns:v="urn:schemas-microsoft-com:vml" xmlns:w="http://schemas.openxmlformats.org/wordprocessingml/2006/main" xmlns:w10="urn:schemas-microsoft-com:office:word" xmlns:wp="http://schemas.openxmlformats.org/drawingml/2006/wordprocessingDrawing" xmlns:wps="http://schemas.microsoft.com/office/word/2010/wordprocessingShape" xmlns:wpg="http://schemas.microsoft.com/office/word/2010/wordprocessingGroup" xmlns:mc="http://schemas.openxmlformats.org/markup-compatibility/2006" xmlns:wp14="http://schemas.microsoft.com/office/word/2010/wordprocessingDrawing" xmlns:w14="http://schemas.microsoft.com/office/word/2010/wordml" mc:Ignorable="w14 wp14">
   <w:body>
     <w:p>
       <w:pPr>
+        <w:pStyle w:val="Normal1"/>
         <w:rPr/>
       </w:pPr>
       <w:r>
-        <w:rPr>
-          <w:rtl w:val="0"/>
-        </w:rPr>
+        <w:rPr/>
+        <w:t>Bibliografia:</w:t>
+      </w:r>
+    </w:p>
+    <w:p>
+      <w:pPr>
+        <w:pStyle w:val="Normal1"/>
+        <w:rPr/>
+      </w:pPr>
+      <w:r>
+        <w:rPr/>
+        <w:t xml:space="preserve">RFC: </w:t>
+      </w:r>
+      <w:hyperlink r:id="rId3">
+        <w:r>
+          <w:rPr>
+            <w:rStyle w:val="InternetLink"/>
+          </w:rPr>
+          <w:t>https://www.rfc-editor.org/rfc/rfc5694</w:t>
+        </w:r>
+      </w:hyperlink>
+    </w:p>
+    <w:p>
+      <w:pPr>
+        <w:pStyle w:val="Normal1"/>
+        <w:rPr/>
+      </w:pPr>
+      <w:r>
+        <w:rPr/>
+        <w:t>Wikipedia: https://en.wikipedia.org/wiki/BitTorrent</w:t>
       </w:r>
     </w:p>
     <w:sectPr>
-      <w:pgSz w:h="16834" w:w="11909" w:orient="portrait"/>
-      <w:pgMar w:bottom="1440" w:top="1440" w:left="1440" w:right="1440" w:header="720" w:footer="720"/>
-      <w:pgNumType w:start="1"/>
+      <w:type w:val="nextPage"/>
+      <w:pgSz w:w="11906" w:h="16838"/>
+      <w:pgMar w:left="1440" w:right="1440" w:header="0" w:top="1440" w:footer="0" w:bottom="1440" w:gutter="0"/>
+      <w:pgNumType w:start="1" w:fmt="decimal"/>
+      <w:formProt w:val="false"/>
+      <w:textDirection w:val="lrTb"/>
+      <w:docGrid w:type="default" w:linePitch="100" w:charSpace="4096"/>
     </w:sectPr>
   </w:body>
 </w:document>
 </file>
 
-<file path=word/numbering.xml><?xml version="1.0" encoding="utf-8"?>
-<w:numbering xmlns:mc="http://schemas.openxmlformats.org/markup-compatibility/2006" xmlns:o="urn:schemas-microsoft-com:office:office" xmlns:r="http://schemas.openxmlformats.org/officeDocument/2006/relationships" xmlns:m="http://schemas.openxmlformats.org/officeDocument/2006/math" xmlns:v="urn:schemas-microsoft-com:vml" xmlns:wp="http://schemas.openxmlformats.org/drawingml/2006/wordprocessingDrawing" xmlns:w10="urn:schemas-microsoft-com:office:word" xmlns:w="http://schemas.openxmlformats.org/wordprocessingml/2006/main" xmlns:wne="http://schemas.microsoft.com/office/word/2006/wordml" xmlns:sl="http://schemas.openxmlformats.org/schemaLibrary/2006/main" xmlns:a="http://schemas.openxmlformats.org/drawingml/2006/main" xmlns:pic="http://schemas.openxmlformats.org/drawingml/2006/picture" xmlns:c="http://schemas.openxmlformats.org/drawingml/2006/chart" xmlns:lc="http://schemas.openxmlformats.org/drawingml/2006/lockedCanvas" xmlns:dgm="http://schemas.openxmlformats.org/drawingml/2006/diagram" xmlns:wps="http://schemas.microsoft.com/office/word/2010/wordprocessingShape" xmlns:wpg="http://schemas.microsoft.com/office/word/2010/wordprocessingGroup" xmlns:w14="http://schemas.microsoft.com/office/word/2010/wordml" xmlns:w15="http://schemas.microsoft.com/office/word/2012/wordml"/>
-</file>
-
 <file path=word/styles.xml><?xml version="1.0" encoding="utf-8"?>
-<w:styles xmlns:mc="http://schemas.openxmlformats.org/markup-compatibility/2006" xmlns:o="urn:schemas-microsoft-com:office:office" xmlns:r="http://schemas.openxmlformats.org/officeDocument/2006/relationships" xmlns:m="http://schemas.openxmlformats.org/officeDocument/2006/math" xmlns:v="urn:schemas-microsoft-com:vml" xmlns:wp="http://schemas.openxmlformats.org/drawingml/2006/wordprocessingDrawing" xmlns:w10="urn:schemas-microsoft-com:office:word" xmlns:w="http://schemas.openxmlformats.org/wordprocessingml/2006/main" xmlns:wne="http://schemas.microsoft.com/office/word/2006/wordml" xmlns:sl="http://schemas.openxmlformats.org/schemaLibrary/2006/main" xmlns:a="http://schemas.openxmlformats.org/drawingml/2006/main" xmlns:pic="http://schemas.openxmlformats.org/drawingml/2006/picture" xmlns:c="http://schemas.openxmlformats.org/drawingml/2006/chart" xmlns:lc="http://schemas.openxmlformats.org/drawingml/2006/lockedCanvas" xmlns:dgm="http://schemas.openxmlformats.org/drawingml/2006/diagram" xmlns:wps="http://schemas.microsoft.com/office/word/2010/wordprocessingShape" xmlns:wpg="http://schemas.microsoft.com/office/word/2010/wordprocessingGroup" xmlns:w14="http://schemas.microsoft.com/office/word/2010/wordml" xmlns:w15="http://schemas.microsoft.com/office/word/2012/wordml">
+<w:styles xmlns:w="http://schemas.openxmlformats.org/wordprocessingml/2006/main" xmlns:w14="http://schemas.microsoft.com/office/word/2010/wordml" xmlns:mc="http://schemas.openxmlformats.org/markup-compatibility/2006" mc:Ignorable="w14">
   <w:docDefaults>
     <w:rPrDefault>
       <w:rPr>
-        <w:rFonts w:ascii="Arial" w:cs="Arial" w:eastAsia="Arial" w:hAnsi="Arial"/>
+        <w:rFonts w:ascii="Arial" w:hAnsi="Arial" w:eastAsia="Arial" w:cs="Arial"/>
         <w:sz w:val="22"/>
         <w:szCs w:val="22"/>
-        <w:lang w:val="es"/>
+        <w:lang w:val="es" w:eastAsia="zh-CN" w:bidi="hi-IN"/>
       </w:rPr>
     </w:rPrDefault>
     <w:pPrDefault>
       <w:pPr>
-        <w:spacing w:line="276" w:lineRule="auto"/>
+        <w:suppressAutoHyphens w:val="true"/>
       </w:pPr>
     </w:pPrDefault>
   </w:docDefaults>
-  <w:style w:type="paragraph" w:styleId="Normal" w:default="1">
-    <w:name w:val="normal"/>
-  </w:style>
-  <w:style w:type="table" w:styleId="TableNormal" w:default="1">
-    <w:name w:val="Table Normal"/>
+  <w:style w:type="paragraph" w:styleId="Normal">
+    <w:name w:val="Normal"/>
+    <w:qFormat/>
+    <w:pPr>
+      <w:widowControl/>
+      <w:bidi w:val="0"/>
+      <w:spacing w:lineRule="auto" w:line="276" w:before="0" w:after="0"/>
+      <w:jc w:val="left"/>
+    </w:pPr>
+    <w:rPr>
+      <w:rFonts w:ascii="Arial" w:hAnsi="Arial" w:eastAsia="Arial" w:cs="Arial"/>
+      <w:color w:val="auto"/>
+      <w:kern w:val="0"/>
+      <w:sz w:val="22"/>
+      <w:szCs w:val="22"/>
+      <w:lang w:val="es" w:eastAsia="zh-CN" w:bidi="hi-IN"/>
+    </w:rPr>
   </w:style>
   <w:style w:type="paragraph" w:styleId="Heading1">
-    <w:name w:val="heading 1"/>
-    <w:basedOn w:val="Normal"/>
-    <w:next w:val="Normal"/>
-    <w:pPr>
-      <w:keepNext w:val="1"/>
-      <w:keepLines w:val="1"/>
-      <w:pageBreakBefore w:val="0"/>
-      <w:spacing w:after="120" w:before="400" w:lineRule="auto"/>
+    <w:name w:val="Heading 1"/>
+    <w:basedOn w:val="Normal1"/>
+    <w:next w:val="Normal1"/>
+    <w:qFormat/>
+    <w:pPr>
+      <w:keepNext w:val="true"/>
+      <w:keepLines/>
+      <w:pageBreakBefore w:val="false"/>
+      <w:spacing w:lineRule="auto" w:line="240" w:before="400" w:after="120"/>
     </w:pPr>
     <w:rPr>
       <w:sz w:val="40"/>
@@ -64,47 +105,50 @@
     </w:rPr>
   </w:style>
   <w:style w:type="paragraph" w:styleId="Heading2">
-    <w:name w:val="heading 2"/>
-    <w:basedOn w:val="Normal"/>
-    <w:next w:val="Normal"/>
-    <w:pPr>
-      <w:keepNext w:val="1"/>
-      <w:keepLines w:val="1"/>
-      <w:pageBreakBefore w:val="0"/>
-      <w:spacing w:after="120" w:before="360" w:lineRule="auto"/>
-    </w:pPr>
-    <w:rPr>
-      <w:b w:val="0"/>
+    <w:name w:val="Heading 2"/>
+    <w:basedOn w:val="Normal1"/>
+    <w:next w:val="Normal1"/>
+    <w:qFormat/>
+    <w:pPr>
+      <w:keepNext w:val="true"/>
+      <w:keepLines/>
+      <w:pageBreakBefore w:val="false"/>
+      <w:spacing w:lineRule="auto" w:line="240" w:before="360" w:after="120"/>
+    </w:pPr>
+    <w:rPr>
+      <w:b w:val="false"/>
       <w:sz w:val="32"/>
       <w:szCs w:val="32"/>
     </w:rPr>
   </w:style>
   <w:style w:type="paragraph" w:styleId="Heading3">
-    <w:name w:val="heading 3"/>
-    <w:basedOn w:val="Normal"/>
-    <w:next w:val="Normal"/>
-    <w:pPr>
-      <w:keepNext w:val="1"/>
-      <w:keepLines w:val="1"/>
-      <w:pageBreakBefore w:val="0"/>
-      <w:spacing w:after="80" w:before="320" w:lineRule="auto"/>
-    </w:pPr>
-    <w:rPr>
-      <w:b w:val="0"/>
+    <w:name w:val="Heading 3"/>
+    <w:basedOn w:val="Normal1"/>
+    <w:next w:val="Normal1"/>
+    <w:qFormat/>
+    <w:pPr>
+      <w:keepNext w:val="true"/>
+      <w:keepLines/>
+      <w:pageBreakBefore w:val="false"/>
+      <w:spacing w:lineRule="auto" w:line="240" w:before="320" w:after="80"/>
+    </w:pPr>
+    <w:rPr>
+      <w:b w:val="false"/>
       <w:color w:val="434343"/>
       <w:sz w:val="28"/>
       <w:szCs w:val="28"/>
     </w:rPr>
   </w:style>
   <w:style w:type="paragraph" w:styleId="Heading4">
-    <w:name w:val="heading 4"/>
-    <w:basedOn w:val="Normal"/>
-    <w:next w:val="Normal"/>
-    <w:pPr>
-      <w:keepNext w:val="1"/>
-      <w:keepLines w:val="1"/>
-      <w:pageBreakBefore w:val="0"/>
-      <w:spacing w:after="80" w:before="280" w:lineRule="auto"/>
+    <w:name w:val="Heading 4"/>
+    <w:basedOn w:val="Normal1"/>
+    <w:next w:val="Normal1"/>
+    <w:qFormat/>
+    <w:pPr>
+      <w:keepNext w:val="true"/>
+      <w:keepLines/>
+      <w:pageBreakBefore w:val="false"/>
+      <w:spacing w:lineRule="auto" w:line="240" w:before="280" w:after="80"/>
     </w:pPr>
     <w:rPr>
       <w:color w:val="666666"/>
@@ -113,14 +157,15 @@
     </w:rPr>
   </w:style>
   <w:style w:type="paragraph" w:styleId="Heading5">
-    <w:name w:val="heading 5"/>
-    <w:basedOn w:val="Normal"/>
-    <w:next w:val="Normal"/>
-    <w:pPr>
-      <w:keepNext w:val="1"/>
-      <w:keepLines w:val="1"/>
-      <w:pageBreakBefore w:val="0"/>
-      <w:spacing w:after="80" w:before="240" w:lineRule="auto"/>
+    <w:name w:val="Heading 5"/>
+    <w:basedOn w:val="Normal1"/>
+    <w:next w:val="Normal1"/>
+    <w:qFormat/>
+    <w:pPr>
+      <w:keepNext w:val="true"/>
+      <w:keepLines/>
+      <w:pageBreakBefore w:val="false"/>
+      <w:spacing w:lineRule="auto" w:line="240" w:before="240" w:after="80"/>
     </w:pPr>
     <w:rPr>
       <w:color w:val="666666"/>
@@ -129,31 +174,117 @@
     </w:rPr>
   </w:style>
   <w:style w:type="paragraph" w:styleId="Heading6">
-    <w:name w:val="heading 6"/>
-    <w:basedOn w:val="Normal"/>
-    <w:next w:val="Normal"/>
-    <w:pPr>
-      <w:keepNext w:val="1"/>
-      <w:keepLines w:val="1"/>
-      <w:pageBreakBefore w:val="0"/>
-      <w:spacing w:after="80" w:before="240" w:lineRule="auto"/>
-    </w:pPr>
-    <w:rPr>
-      <w:i w:val="1"/>
+    <w:name w:val="Heading 6"/>
+    <w:basedOn w:val="Normal1"/>
+    <w:next w:val="Normal1"/>
+    <w:qFormat/>
+    <w:pPr>
+      <w:keepNext w:val="true"/>
+      <w:keepLines/>
+      <w:pageBreakBefore w:val="false"/>
+      <w:spacing w:lineRule="auto" w:line="240" w:before="240" w:after="80"/>
+    </w:pPr>
+    <w:rPr>
+      <w:i/>
       <w:color w:val="666666"/>
       <w:sz w:val="22"/>
       <w:szCs w:val="22"/>
     </w:rPr>
   </w:style>
+  <w:style w:type="character" w:styleId="InternetLink">
+    <w:name w:val="Hyperlink"/>
+    <w:rPr>
+      <w:color w:val="000080"/>
+      <w:u w:val="single"/>
+      <w:lang w:val="zxx" w:eastAsia="zxx" w:bidi="zxx"/>
+    </w:rPr>
+  </w:style>
+  <w:style w:type="paragraph" w:styleId="Heading">
+    <w:name w:val="Heading"/>
+    <w:basedOn w:val="Normal"/>
+    <w:next w:val="TextBody"/>
+    <w:qFormat/>
+    <w:pPr>
+      <w:keepNext w:val="true"/>
+      <w:spacing w:before="240" w:after="120"/>
+    </w:pPr>
+    <w:rPr>
+      <w:rFonts w:ascii="Calibri" w:hAnsi="Calibri" w:eastAsia="Arial Unicode MS" w:cs="Lucida Sans"/>
+      <w:sz w:val="28"/>
+      <w:szCs w:val="28"/>
+    </w:rPr>
+  </w:style>
+  <w:style w:type="paragraph" w:styleId="TextBody">
+    <w:name w:val="Body Text"/>
+    <w:basedOn w:val="Normal"/>
+    <w:pPr>
+      <w:spacing w:lineRule="auto" w:line="276" w:before="0" w:after="140"/>
+    </w:pPr>
+    <w:rPr/>
+  </w:style>
+  <w:style w:type="paragraph" w:styleId="List">
+    <w:name w:val="List"/>
+    <w:basedOn w:val="TextBody"/>
+    <w:pPr/>
+    <w:rPr>
+      <w:rFonts w:ascii="Calibri" w:hAnsi="Calibri" w:cs="Lucida Sans"/>
+    </w:rPr>
+  </w:style>
+  <w:style w:type="paragraph" w:styleId="Caption">
+    <w:name w:val="Caption"/>
+    <w:basedOn w:val="Normal"/>
+    <w:qFormat/>
+    <w:pPr>
+      <w:suppressLineNumbers/>
+      <w:spacing w:before="120" w:after="120"/>
+    </w:pPr>
+    <w:rPr>
+      <w:rFonts w:ascii="Calibri" w:hAnsi="Calibri" w:cs="Lucida Sans"/>
+      <w:i/>
+      <w:iCs/>
+      <w:sz w:val="24"/>
+      <w:szCs w:val="24"/>
+    </w:rPr>
+  </w:style>
+  <w:style w:type="paragraph" w:styleId="Index">
+    <w:name w:val="Index"/>
+    <w:basedOn w:val="Normal"/>
+    <w:qFormat/>
+    <w:pPr>
+      <w:suppressLineNumbers/>
+    </w:pPr>
+    <w:rPr>
+      <w:rFonts w:ascii="Calibri" w:hAnsi="Calibri" w:cs="Lucida Sans"/>
+    </w:rPr>
+  </w:style>
+  <w:style w:type="paragraph" w:styleId="Normal1" w:default="1">
+    <w:name w:val="LO-normal"/>
+    <w:qFormat/>
+    <w:pPr>
+      <w:widowControl/>
+      <w:bidi w:val="0"/>
+      <w:spacing w:lineRule="auto" w:line="276" w:before="0" w:after="0"/>
+      <w:jc w:val="left"/>
+    </w:pPr>
+    <w:rPr>
+      <w:rFonts w:ascii="Arial" w:hAnsi="Arial" w:eastAsia="Arial" w:cs="Arial"/>
+      <w:color w:val="auto"/>
+      <w:kern w:val="0"/>
+      <w:sz w:val="22"/>
+      <w:szCs w:val="22"/>
+      <w:lang w:val="es" w:eastAsia="zh-CN" w:bidi="hi-IN"/>
+    </w:rPr>
+  </w:style>
   <w:style w:type="paragraph" w:styleId="Title">
     <w:name w:val="Title"/>
-    <w:basedOn w:val="Normal"/>
-    <w:next w:val="Normal"/>
-    <w:pPr>
-      <w:keepNext w:val="1"/>
-      <w:keepLines w:val="1"/>
-      <w:pageBreakBefore w:val="0"/>
-      <w:spacing w:after="60" w:before="0" w:lineRule="auto"/>
+    <w:basedOn w:val="Normal1"/>
+    <w:next w:val="Normal1"/>
+    <w:qFormat/>
+    <w:pPr>
+      <w:keepNext w:val="true"/>
+      <w:keepLines/>
+      <w:pageBreakBefore w:val="false"/>
+      <w:spacing w:lineRule="auto" w:line="240" w:before="0" w:after="60"/>
     </w:pPr>
     <w:rPr>
       <w:sz w:val="52"/>
@@ -162,21 +293,25 @@
   </w:style>
   <w:style w:type="paragraph" w:styleId="Subtitle">
     <w:name w:val="Subtitle"/>
-    <w:basedOn w:val="Normal"/>
-    <w:next w:val="Normal"/>
-    <w:pPr>
-      <w:keepNext w:val="1"/>
-      <w:keepLines w:val="1"/>
-      <w:pageBreakBefore w:val="0"/>
-      <w:spacing w:after="320" w:before="0" w:lineRule="auto"/>
-    </w:pPr>
-    <w:rPr>
-      <w:rFonts w:ascii="Arial" w:cs="Arial" w:eastAsia="Arial" w:hAnsi="Arial"/>
-      <w:i w:val="0"/>
+    <w:basedOn w:val="Normal1"/>
+    <w:next w:val="Normal1"/>
+    <w:qFormat/>
+    <w:pPr>
+      <w:keepNext w:val="true"/>
+      <w:keepLines/>
+      <w:pageBreakBefore w:val="false"/>
+      <w:spacing w:lineRule="auto" w:line="240" w:before="0" w:after="320"/>
+    </w:pPr>
+    <w:rPr>
+      <w:rFonts w:ascii="Arial" w:hAnsi="Arial" w:eastAsia="Arial" w:cs="Arial"/>
+      <w:i w:val="false"/>
       <w:color w:val="666666"/>
       <w:sz w:val="30"/>
       <w:szCs w:val="30"/>
     </w:rPr>
+  </w:style>
+  <w:style w:type="table" w:default="1" w:styleId="TableNormal">
+    <w:name w:val="Table Normal"/>
   </w:style>
 </w:styles>
 </file>

</xml_diff>